<commit_message>
update the design document - rewrite
</commit_message>
<xml_diff>
--- a/Trains/designDocument/Trains_Design_ThangLe.docx
+++ b/Trains/designDocument/Trains_Design_ThangLe.docx
@@ -23,24 +23,523 @@
           <w:sz w:val="30"/>
           <w:szCs w:val="30"/>
         </w:rPr>
-        <w:t xml:space="preserve">How to run </w:t>
-      </w:r>
-      <w:r>
+        <w:t>“Trains” Problem</w:t>
+      </w:r>
+    </w:p>
+    <w:p>
+      <w:pPr>
+        <w:spacing w:after="0" w:line="240" w:lineRule="auto"/>
+        <w:rPr>
+          <w:rFonts w:ascii="Times New Roman" w:hAnsi="Times New Roman" w:cs="Times New Roman"/>
+        </w:rPr>
+      </w:pPr>
+      <w:r>
+        <w:rPr>
+          <w:rFonts w:ascii="Times New Roman" w:hAnsi="Times New Roman" w:cs="Times New Roman"/>
+        </w:rPr>
+        <w:t>The local commuter railroad services a number of towns in Kiwiland.  Because of monetary concerns, all of the tracks are 'one-way.'  That is, a route from Kaitaia to Invercargill does not imply the existence of a route from Invercargill to Kaitaia.  In fact, even if both of these routes do happen to exist, they are distinct and are not necessarily the same distance!</w:t>
+      </w:r>
+    </w:p>
+    <w:p>
+      <w:pPr>
+        <w:spacing w:after="0" w:line="240" w:lineRule="auto"/>
+        <w:rPr>
+          <w:rFonts w:ascii="Times New Roman" w:hAnsi="Times New Roman" w:cs="Times New Roman"/>
+        </w:rPr>
+      </w:pPr>
+    </w:p>
+    <w:p>
+      <w:pPr>
+        <w:spacing w:after="0" w:line="240" w:lineRule="auto"/>
+        <w:rPr>
+          <w:rFonts w:ascii="Times New Roman" w:hAnsi="Times New Roman" w:cs="Times New Roman"/>
+        </w:rPr>
+      </w:pPr>
+      <w:r>
+        <w:rPr>
+          <w:rFonts w:ascii="Times New Roman" w:hAnsi="Times New Roman" w:cs="Times New Roman"/>
+        </w:rPr>
+        <w:t>The purpose of this problem is to help the railroad provide its customers with information about the routes.  In particular, you will compute the distance along a certain route, the number of different routes between two towns, and the shortest route between two towns.</w:t>
+      </w:r>
+    </w:p>
+    <w:p>
+      <w:pPr>
+        <w:spacing w:after="0" w:line="240" w:lineRule="auto"/>
+        <w:rPr>
+          <w:rFonts w:ascii="Times New Roman" w:hAnsi="Times New Roman" w:cs="Times New Roman"/>
+        </w:rPr>
+      </w:pPr>
+    </w:p>
+    <w:p>
+      <w:pPr>
+        <w:spacing w:after="0" w:line="240" w:lineRule="auto"/>
+        <w:rPr>
+          <w:rFonts w:ascii="Times New Roman" w:hAnsi="Times New Roman" w:cs="Times New Roman"/>
+        </w:rPr>
+      </w:pPr>
+      <w:r>
+        <w:rPr>
+          <w:rFonts w:ascii="Times New Roman" w:hAnsi="Times New Roman" w:cs="Times New Roman"/>
+        </w:rPr>
+        <w:t>Input:  A directed graph where a node represents a town and an edge represents a route between two towns.  The weighting of the edge represents the distance between the two towns.  A given route will never appear more than once, and for a given route, the starting and ending town will not be the same town.</w:t>
+      </w:r>
+    </w:p>
+    <w:p>
+      <w:pPr>
+        <w:spacing w:after="0" w:line="240" w:lineRule="auto"/>
+        <w:rPr>
+          <w:rFonts w:ascii="Times New Roman" w:hAnsi="Times New Roman" w:cs="Times New Roman"/>
+        </w:rPr>
+      </w:pPr>
+    </w:p>
+    <w:p>
+      <w:pPr>
+        <w:spacing w:after="0" w:line="240" w:lineRule="auto"/>
+        <w:rPr>
+          <w:rFonts w:ascii="Times New Roman" w:hAnsi="Times New Roman" w:cs="Times New Roman"/>
+        </w:rPr>
+      </w:pPr>
+      <w:r>
+        <w:rPr>
+          <w:rFonts w:ascii="Times New Roman" w:hAnsi="Times New Roman" w:cs="Times New Roman"/>
+        </w:rPr>
+        <w:t>Output: For test input 1 through 5, if no such route exists, output 'NO SUCH ROUTE'.  Otherwise, follow the route as given; do not make any extra stops!  For example, the first problem means to start at city A, then travel directly to city B (a distance of 5), then directly to city C (a distance of 4).</w:t>
+      </w:r>
+    </w:p>
+    <w:p>
+      <w:pPr>
+        <w:numPr>
+          <w:ilvl w:val="0"/>
+          <w:numId w:val="6"/>
+        </w:numPr>
+        <w:spacing w:before="100" w:beforeAutospacing="1" w:after="100" w:afterAutospacing="1" w:line="240" w:lineRule="auto"/>
+        <w:rPr>
+          <w:rFonts w:ascii="Times New Roman" w:hAnsi="Times New Roman" w:cs="Times New Roman"/>
+        </w:rPr>
+      </w:pPr>
+      <w:r>
+        <w:rPr>
+          <w:rFonts w:ascii="Times New Roman" w:hAnsi="Times New Roman" w:cs="Times New Roman"/>
+        </w:rPr>
+        <w:t>The distance of the route A-B-C.</w:t>
+      </w:r>
+    </w:p>
+    <w:p>
+      <w:pPr>
+        <w:numPr>
+          <w:ilvl w:val="0"/>
+          <w:numId w:val="6"/>
+        </w:numPr>
+        <w:spacing w:before="100" w:beforeAutospacing="1" w:after="100" w:afterAutospacing="1" w:line="240" w:lineRule="auto"/>
+        <w:rPr>
+          <w:rFonts w:ascii="Times New Roman" w:hAnsi="Times New Roman" w:cs="Times New Roman"/>
+        </w:rPr>
+      </w:pPr>
+      <w:r>
+        <w:rPr>
+          <w:rFonts w:ascii="Times New Roman" w:hAnsi="Times New Roman" w:cs="Times New Roman"/>
+        </w:rPr>
+        <w:t>The distance of the route A-D.</w:t>
+      </w:r>
+    </w:p>
+    <w:p>
+      <w:pPr>
+        <w:numPr>
+          <w:ilvl w:val="0"/>
+          <w:numId w:val="6"/>
+        </w:numPr>
+        <w:spacing w:before="100" w:beforeAutospacing="1" w:after="100" w:afterAutospacing="1" w:line="240" w:lineRule="auto"/>
+        <w:rPr>
+          <w:rFonts w:ascii="Times New Roman" w:hAnsi="Times New Roman" w:cs="Times New Roman"/>
+        </w:rPr>
+      </w:pPr>
+      <w:r>
+        <w:rPr>
+          <w:rFonts w:ascii="Times New Roman" w:hAnsi="Times New Roman" w:cs="Times New Roman"/>
+        </w:rPr>
+        <w:t>The distance of the route A-D-C.</w:t>
+      </w:r>
+    </w:p>
+    <w:p>
+      <w:pPr>
+        <w:numPr>
+          <w:ilvl w:val="0"/>
+          <w:numId w:val="6"/>
+        </w:numPr>
+        <w:spacing w:before="100" w:beforeAutospacing="1" w:after="100" w:afterAutospacing="1" w:line="240" w:lineRule="auto"/>
+        <w:rPr>
+          <w:rFonts w:ascii="Times New Roman" w:hAnsi="Times New Roman" w:cs="Times New Roman"/>
+        </w:rPr>
+      </w:pPr>
+      <w:r>
+        <w:rPr>
+          <w:rFonts w:ascii="Times New Roman" w:hAnsi="Times New Roman" w:cs="Times New Roman"/>
+        </w:rPr>
+        <w:t>The distance of the route A-E-B-C-D.</w:t>
+      </w:r>
+    </w:p>
+    <w:p>
+      <w:pPr>
+        <w:numPr>
+          <w:ilvl w:val="0"/>
+          <w:numId w:val="6"/>
+        </w:numPr>
+        <w:spacing w:before="100" w:beforeAutospacing="1" w:after="100" w:afterAutospacing="1" w:line="240" w:lineRule="auto"/>
+        <w:rPr>
+          <w:rFonts w:ascii="Times New Roman" w:hAnsi="Times New Roman" w:cs="Times New Roman"/>
+        </w:rPr>
+      </w:pPr>
+      <w:r>
+        <w:rPr>
+          <w:rFonts w:ascii="Times New Roman" w:hAnsi="Times New Roman" w:cs="Times New Roman"/>
+        </w:rPr>
+        <w:t>The distance of the route A-E-D.</w:t>
+      </w:r>
+    </w:p>
+    <w:p>
+      <w:pPr>
+        <w:numPr>
+          <w:ilvl w:val="0"/>
+          <w:numId w:val="6"/>
+        </w:numPr>
+        <w:spacing w:before="100" w:beforeAutospacing="1" w:after="100" w:afterAutospacing="1" w:line="240" w:lineRule="auto"/>
+        <w:rPr>
+          <w:rFonts w:ascii="Times New Roman" w:hAnsi="Times New Roman" w:cs="Times New Roman"/>
+        </w:rPr>
+      </w:pPr>
+      <w:r>
+        <w:rPr>
+          <w:rFonts w:ascii="Times New Roman" w:hAnsi="Times New Roman" w:cs="Times New Roman"/>
+        </w:rPr>
+        <w:t>The number of trips starting at C and ending at C with a maximum of 3 stops.  In the sample data below, there are two such trips: C-D-C (2 stops). and C-E-B-C (3 stops).</w:t>
+      </w:r>
+    </w:p>
+    <w:p>
+      <w:pPr>
+        <w:numPr>
+          <w:ilvl w:val="0"/>
+          <w:numId w:val="6"/>
+        </w:numPr>
+        <w:spacing w:before="100" w:beforeAutospacing="1" w:after="100" w:afterAutospacing="1" w:line="240" w:lineRule="auto"/>
+        <w:rPr>
+          <w:rFonts w:ascii="Times New Roman" w:hAnsi="Times New Roman" w:cs="Times New Roman"/>
+        </w:rPr>
+      </w:pPr>
+      <w:r>
+        <w:rPr>
+          <w:rFonts w:ascii="Times New Roman" w:hAnsi="Times New Roman" w:cs="Times New Roman"/>
+        </w:rPr>
+        <w:t>The number of trips starting at A and ending at C with exactly 4 stops.  In the sample data below, there are three such trips: A to C (via B,C,D); A to C (via D,C,D); and A to C (via D,E,B).</w:t>
+      </w:r>
+    </w:p>
+    <w:p>
+      <w:pPr>
+        <w:numPr>
+          <w:ilvl w:val="0"/>
+          <w:numId w:val="6"/>
+        </w:numPr>
+        <w:spacing w:before="100" w:beforeAutospacing="1" w:after="100" w:afterAutospacing="1" w:line="240" w:lineRule="auto"/>
+        <w:rPr>
+          <w:rFonts w:ascii="Times New Roman" w:hAnsi="Times New Roman" w:cs="Times New Roman"/>
+        </w:rPr>
+      </w:pPr>
+      <w:r>
+        <w:rPr>
+          <w:rFonts w:ascii="Times New Roman" w:hAnsi="Times New Roman" w:cs="Times New Roman"/>
+        </w:rPr>
+        <w:t>The length of the shortest route (in terms of distance to travel) from A to C.</w:t>
+      </w:r>
+    </w:p>
+    <w:p>
+      <w:pPr>
+        <w:numPr>
+          <w:ilvl w:val="0"/>
+          <w:numId w:val="6"/>
+        </w:numPr>
+        <w:spacing w:before="100" w:beforeAutospacing="1" w:after="100" w:afterAutospacing="1" w:line="240" w:lineRule="auto"/>
+        <w:rPr>
+          <w:rFonts w:ascii="Times New Roman" w:hAnsi="Times New Roman" w:cs="Times New Roman"/>
+        </w:rPr>
+      </w:pPr>
+      <w:r>
+        <w:rPr>
+          <w:rFonts w:ascii="Times New Roman" w:hAnsi="Times New Roman" w:cs="Times New Roman"/>
+        </w:rPr>
+        <w:t>The length of the shortest route (in terms of distance to travel) from B to B.</w:t>
+      </w:r>
+    </w:p>
+    <w:p>
+      <w:pPr>
+        <w:numPr>
+          <w:ilvl w:val="0"/>
+          <w:numId w:val="6"/>
+        </w:numPr>
+        <w:spacing w:before="100" w:beforeAutospacing="1" w:after="100" w:afterAutospacing="1" w:line="240" w:lineRule="auto"/>
+        <w:rPr>
+          <w:rFonts w:ascii="Times New Roman" w:hAnsi="Times New Roman" w:cs="Times New Roman"/>
+        </w:rPr>
+      </w:pPr>
+      <w:r>
+        <w:rPr>
+          <w:rFonts w:ascii="Times New Roman" w:hAnsi="Times New Roman" w:cs="Times New Roman"/>
+        </w:rPr>
+        <w:t>The number of different routes from C to C with a distance of less than 30.  In the sample data, the trips are: CDC, CEBC, CEBCDC, CDCEBC, CDEBC, CEBCEBC, CEBCEBCEBC.</w:t>
+      </w:r>
+    </w:p>
+    <w:p>
+      <w:pPr>
+        <w:spacing w:after="0" w:line="240" w:lineRule="auto"/>
+        <w:rPr>
+          <w:rFonts w:ascii="Times New Roman" w:hAnsi="Times New Roman" w:cs="Times New Roman"/>
+        </w:rPr>
+      </w:pPr>
+    </w:p>
+    <w:p>
+      <w:pPr>
+        <w:spacing w:after="0" w:line="240" w:lineRule="auto"/>
+        <w:rPr>
+          <w:rFonts w:ascii="Times New Roman" w:hAnsi="Times New Roman" w:cs="Times New Roman"/>
+        </w:rPr>
+      </w:pPr>
+      <w:r>
+        <w:rPr>
+          <w:rFonts w:ascii="Times New Roman" w:hAnsi="Times New Roman" w:cs="Times New Roman"/>
+        </w:rPr>
+        <w:t>Test Input:</w:t>
+      </w:r>
+    </w:p>
+    <w:p>
+      <w:pPr>
+        <w:spacing w:after="0" w:line="240" w:lineRule="auto"/>
+        <w:rPr>
+          <w:rFonts w:ascii="Times New Roman" w:hAnsi="Times New Roman" w:cs="Times New Roman"/>
+        </w:rPr>
+      </w:pPr>
+      <w:r>
+        <w:rPr>
+          <w:rFonts w:ascii="Times New Roman" w:hAnsi="Times New Roman" w:cs="Times New Roman"/>
+        </w:rPr>
+        <w:t>For the test input, the towns are named using the first few letters of the alphabet from A to D.  A route between two towns (A to B) with a distance of 5 is represented as AB5.</w:t>
+      </w:r>
+    </w:p>
+    <w:p>
+      <w:pPr>
+        <w:spacing w:after="0" w:line="240" w:lineRule="auto"/>
+        <w:rPr>
+          <w:rFonts w:ascii="Times New Roman" w:hAnsi="Times New Roman" w:cs="Times New Roman"/>
+        </w:rPr>
+      </w:pPr>
+      <w:r>
+        <w:rPr>
+          <w:rFonts w:ascii="Times New Roman" w:hAnsi="Times New Roman" w:cs="Times New Roman"/>
+        </w:rPr>
+        <w:t>Graph: AB5, BC4, CD8, DC8, DE6, AD5, CE2, EB3, AE7</w:t>
+      </w:r>
+    </w:p>
+    <w:p>
+      <w:pPr>
+        <w:spacing w:after="0" w:line="240" w:lineRule="auto"/>
+        <w:rPr>
+          <w:rFonts w:ascii="Times New Roman" w:hAnsi="Times New Roman" w:cs="Times New Roman"/>
+        </w:rPr>
+      </w:pPr>
+      <w:r>
+        <w:rPr>
+          <w:rFonts w:ascii="Times New Roman" w:hAnsi="Times New Roman" w:cs="Times New Roman"/>
+        </w:rPr>
+        <w:t>Expected Output:</w:t>
+      </w:r>
+    </w:p>
+    <w:p>
+      <w:pPr>
+        <w:spacing w:after="0" w:line="240" w:lineRule="auto"/>
+        <w:rPr>
+          <w:rFonts w:ascii="Times New Roman" w:hAnsi="Times New Roman" w:cs="Times New Roman"/>
+        </w:rPr>
+      </w:pPr>
+      <w:r>
+        <w:rPr>
+          <w:rFonts w:ascii="Times New Roman" w:hAnsi="Times New Roman" w:cs="Times New Roman"/>
+        </w:rPr>
+        <w:t>Output #1: 9</w:t>
+      </w:r>
+    </w:p>
+    <w:p>
+      <w:pPr>
+        <w:spacing w:after="0" w:line="240" w:lineRule="auto"/>
+        <w:rPr>
+          <w:rFonts w:ascii="Times New Roman" w:hAnsi="Times New Roman" w:cs="Times New Roman"/>
+        </w:rPr>
+      </w:pPr>
+      <w:r>
+        <w:rPr>
+          <w:rFonts w:ascii="Times New Roman" w:hAnsi="Times New Roman" w:cs="Times New Roman"/>
+        </w:rPr>
+        <w:t>Output #2: 5</w:t>
+      </w:r>
+    </w:p>
+    <w:p>
+      <w:pPr>
+        <w:spacing w:after="0" w:line="240" w:lineRule="auto"/>
+        <w:rPr>
+          <w:rFonts w:ascii="Times New Roman" w:hAnsi="Times New Roman" w:cs="Times New Roman"/>
+        </w:rPr>
+      </w:pPr>
+      <w:r>
+        <w:rPr>
+          <w:rFonts w:ascii="Times New Roman" w:hAnsi="Times New Roman" w:cs="Times New Roman"/>
+        </w:rPr>
+        <w:t>Output #3: 13</w:t>
+      </w:r>
+    </w:p>
+    <w:p>
+      <w:pPr>
+        <w:spacing w:after="0" w:line="240" w:lineRule="auto"/>
+        <w:rPr>
+          <w:rFonts w:ascii="Times New Roman" w:hAnsi="Times New Roman" w:cs="Times New Roman"/>
+        </w:rPr>
+      </w:pPr>
+      <w:r>
+        <w:rPr>
+          <w:rFonts w:ascii="Times New Roman" w:hAnsi="Times New Roman" w:cs="Times New Roman"/>
+        </w:rPr>
+        <w:t>Output #4: 22</w:t>
+      </w:r>
+    </w:p>
+    <w:p>
+      <w:pPr>
+        <w:spacing w:after="0" w:line="240" w:lineRule="auto"/>
+        <w:rPr>
+          <w:rFonts w:ascii="Times New Roman" w:hAnsi="Times New Roman" w:cs="Times New Roman"/>
+        </w:rPr>
+      </w:pPr>
+      <w:r>
+        <w:rPr>
+          <w:rFonts w:ascii="Times New Roman" w:hAnsi="Times New Roman" w:cs="Times New Roman"/>
+        </w:rPr>
+        <w:t>Output #5: NO SUCH ROUTE</w:t>
+      </w:r>
+    </w:p>
+    <w:p>
+      <w:pPr>
+        <w:spacing w:after="0" w:line="240" w:lineRule="auto"/>
+        <w:rPr>
+          <w:rFonts w:ascii="Times New Roman" w:hAnsi="Times New Roman" w:cs="Times New Roman"/>
+        </w:rPr>
+      </w:pPr>
+      <w:r>
+        <w:rPr>
+          <w:rFonts w:ascii="Times New Roman" w:hAnsi="Times New Roman" w:cs="Times New Roman"/>
+        </w:rPr>
+        <w:t>Output #6: 2</w:t>
+      </w:r>
+    </w:p>
+    <w:p>
+      <w:pPr>
+        <w:spacing w:after="0" w:line="240" w:lineRule="auto"/>
+        <w:rPr>
+          <w:rFonts w:ascii="Times New Roman" w:hAnsi="Times New Roman" w:cs="Times New Roman"/>
+        </w:rPr>
+      </w:pPr>
+      <w:r>
+        <w:rPr>
+          <w:rFonts w:ascii="Times New Roman" w:hAnsi="Times New Roman" w:cs="Times New Roman"/>
+        </w:rPr>
+        <w:t>Output #7: 3</w:t>
+      </w:r>
+    </w:p>
+    <w:p>
+      <w:pPr>
+        <w:spacing w:after="0" w:line="240" w:lineRule="auto"/>
+        <w:rPr>
+          <w:rFonts w:ascii="Times New Roman" w:hAnsi="Times New Roman" w:cs="Times New Roman"/>
+        </w:rPr>
+      </w:pPr>
+      <w:r>
+        <w:rPr>
+          <w:rFonts w:ascii="Times New Roman" w:hAnsi="Times New Roman" w:cs="Times New Roman"/>
+        </w:rPr>
+        <w:t>Output #8: 9</w:t>
+      </w:r>
+    </w:p>
+    <w:p>
+      <w:pPr>
+        <w:spacing w:after="0" w:line="240" w:lineRule="auto"/>
+        <w:rPr>
+          <w:rFonts w:ascii="Times New Roman" w:hAnsi="Times New Roman" w:cs="Times New Roman"/>
+        </w:rPr>
+      </w:pPr>
+      <w:r>
+        <w:rPr>
+          <w:rFonts w:ascii="Times New Roman" w:hAnsi="Times New Roman" w:cs="Times New Roman"/>
+        </w:rPr>
+        <w:t>Output #9: 9</w:t>
+      </w:r>
+    </w:p>
+    <w:p>
+      <w:pPr>
+        <w:spacing w:after="0" w:line="240" w:lineRule="auto"/>
+        <w:rPr>
+          <w:rFonts w:ascii="Times New Roman" w:hAnsi="Times New Roman" w:cs="Times New Roman"/>
+        </w:rPr>
+      </w:pPr>
+      <w:r>
+        <w:rPr>
+          <w:rFonts w:ascii="Times New Roman" w:hAnsi="Times New Roman" w:cs="Times New Roman"/>
+        </w:rPr>
+        <w:t>Output #10: 7</w:t>
+      </w:r>
+    </w:p>
+    <w:p>
+      <w:pPr>
+        <w:pStyle w:val="ListParagraph"/>
         <w:rPr>
           <w:rFonts w:ascii="Times New Roman" w:hAnsi="Times New Roman" w:cs="Times New Roman"/>
           <w:color w:val="0000FF"/>
           <w:sz w:val="30"/>
           <w:szCs w:val="30"/>
         </w:rPr>
-        <w:t>the “Trains”</w:t>
-      </w:r>
-      <w:r>
+      </w:pPr>
+    </w:p>
+    <w:p>
+      <w:pPr>
+        <w:pStyle w:val="ListParagraph"/>
+        <w:numPr>
+          <w:ilvl w:val="0"/>
+          <w:numId w:val="1"/>
+        </w:numPr>
         <w:rPr>
           <w:rFonts w:ascii="Times New Roman" w:hAnsi="Times New Roman" w:cs="Times New Roman"/>
           <w:color w:val="0000FF"/>
           <w:sz w:val="30"/>
           <w:szCs w:val="30"/>
         </w:rPr>
+      </w:pPr>
+      <w:r>
+        <w:rPr>
+          <w:rFonts w:ascii="Times New Roman" w:hAnsi="Times New Roman" w:cs="Times New Roman"/>
+          <w:color w:val="0000FF"/>
+          <w:sz w:val="30"/>
+          <w:szCs w:val="30"/>
+        </w:rPr>
+        <w:t xml:space="preserve">How to run </w:t>
+      </w:r>
+      <w:r>
+        <w:rPr>
+          <w:rFonts w:ascii="Times New Roman" w:hAnsi="Times New Roman" w:cs="Times New Roman"/>
+          <w:color w:val="0000FF"/>
+          <w:sz w:val="30"/>
+          <w:szCs w:val="30"/>
+        </w:rPr>
+        <w:t>the “Trains”</w:t>
+      </w:r>
+      <w:r>
+        <w:rPr>
+          <w:rFonts w:ascii="Times New Roman" w:hAnsi="Times New Roman" w:cs="Times New Roman"/>
+          <w:color w:val="0000FF"/>
+          <w:sz w:val="30"/>
+          <w:szCs w:val="30"/>
+        </w:rPr>
         <w:t xml:space="preserve"> application</w:t>
       </w:r>
     </w:p>
@@ -79,145 +578,106 @@
         <w:rPr>
           <w:rFonts w:ascii="Times New Roman" w:hAnsi="Times New Roman" w:cs="Times New Roman"/>
         </w:rPr>
-        <w:t xml:space="preserve">You need the Eclipse Java IDE to import the project (prefer using </w:t>
-      </w:r>
-      <w:r>
-        <w:rPr>
-          <w:rFonts w:ascii="Times New Roman" w:hAnsi="Times New Roman" w:cs="Times New Roman"/>
-          <w:b/>
-        </w:rPr>
-        <w:t>Eclipse</w:t>
-      </w:r>
-      <w:r>
-        <w:rPr>
-          <w:rFonts w:ascii="Times New Roman" w:hAnsi="Times New Roman" w:cs="Times New Roman"/>
-        </w:rPr>
-        <w:t xml:space="preserve"> </w:t>
-      </w:r>
-      <w:r>
-        <w:rPr>
-          <w:rFonts w:ascii="Times New Roman" w:hAnsi="Times New Roman" w:cs="Times New Roman"/>
-          <w:b/>
-        </w:rPr>
-        <w:t>Mars</w:t>
-      </w:r>
-      <w:r>
-        <w:rPr>
-          <w:rFonts w:ascii="Times New Roman" w:hAnsi="Times New Roman" w:cs="Times New Roman"/>
-        </w:rPr>
-        <w:t xml:space="preserve"> version, </w:t>
+        <w:t>You need the Eclipse Java IDE to import the project.</w:t>
+      </w:r>
+    </w:p>
+    <w:p>
+      <w:pPr>
+        <w:pStyle w:val="ListParagraph"/>
+        <w:numPr>
+          <w:ilvl w:val="0"/>
+          <w:numId w:val="3"/>
+        </w:numPr>
+        <w:rPr>
+          <w:rFonts w:ascii="Times New Roman" w:hAnsi="Times New Roman" w:cs="Times New Roman"/>
+        </w:rPr>
+      </w:pPr>
+      <w:r>
+        <w:rPr>
+          <w:rFonts w:ascii="Times New Roman" w:hAnsi="Times New Roman" w:cs="Times New Roman"/>
+        </w:rPr>
+        <w:t>J</w:t>
+      </w:r>
+      <w:r>
+        <w:rPr>
+          <w:rFonts w:ascii="Times New Roman" w:hAnsi="Times New Roman" w:cs="Times New Roman"/>
+        </w:rPr>
+        <w:t>ava JDK 1.7 or 1.8</w:t>
+      </w:r>
+      <w:r>
+        <w:rPr>
+          <w:rFonts w:ascii="Times New Roman" w:hAnsi="Times New Roman" w:cs="Times New Roman"/>
+        </w:rPr>
+        <w:t xml:space="preserve"> to build </w:t>
+      </w:r>
+      <w:r>
+        <w:rPr>
+          <w:rFonts w:ascii="Times New Roman" w:hAnsi="Times New Roman" w:cs="Times New Roman"/>
+        </w:rPr>
+        <w:t xml:space="preserve">and run </w:t>
+      </w:r>
+      <w:r>
+        <w:rPr>
+          <w:rFonts w:ascii="Times New Roman" w:hAnsi="Times New Roman" w:cs="Times New Roman"/>
+        </w:rPr>
+        <w:t>the project.</w:t>
+      </w:r>
+    </w:p>
+    <w:p>
+      <w:pPr>
+        <w:pStyle w:val="ListParagraph"/>
+        <w:numPr>
+          <w:ilvl w:val="0"/>
+          <w:numId w:val="2"/>
+        </w:numPr>
+        <w:rPr>
+          <w:rFonts w:ascii="Times New Roman" w:hAnsi="Times New Roman" w:cs="Times New Roman"/>
+          <w:b/>
+        </w:rPr>
+      </w:pPr>
+      <w:r>
+        <w:rPr>
+          <w:rFonts w:ascii="Times New Roman" w:hAnsi="Times New Roman" w:cs="Times New Roman"/>
+          <w:b/>
+        </w:rPr>
+        <w:lastRenderedPageBreak/>
+        <w:t>How to run</w:t>
+      </w:r>
+    </w:p>
+    <w:p>
+      <w:pPr>
+        <w:pStyle w:val="ListParagraph"/>
+        <w:numPr>
+          <w:ilvl w:val="0"/>
+          <w:numId w:val="3"/>
+        </w:numPr>
+        <w:rPr>
+          <w:rFonts w:ascii="Times New Roman" w:hAnsi="Times New Roman" w:cs="Times New Roman"/>
+        </w:rPr>
+      </w:pPr>
+      <w:r>
+        <w:rPr>
+          <w:rFonts w:ascii="Times New Roman" w:hAnsi="Times New Roman" w:cs="Times New Roman"/>
+        </w:rPr>
+        <w:t xml:space="preserve">Import project </w:t>
+      </w:r>
+      <w:r>
+        <w:rPr>
+          <w:rFonts w:ascii="Times New Roman" w:hAnsi="Times New Roman" w:cs="Times New Roman"/>
+          <w:b/>
+        </w:rPr>
+        <w:t>Trains</w:t>
+      </w:r>
+      <w:r>
+        <w:rPr>
+          <w:rFonts w:ascii="Times New Roman" w:hAnsi="Times New Roman" w:cs="Times New Roman"/>
+        </w:rPr>
+        <w:t xml:space="preserve"> to Eclipse and select “</w:t>
       </w:r>
       <w:r>
         <w:rPr>
           <w:rFonts w:ascii="Times New Roman" w:hAnsi="Times New Roman" w:cs="Times New Roman"/>
           <w:i/>
-          <w:color w:val="000000" w:themeColor="text1"/>
-        </w:rPr>
-        <w:t>http://www.eclipse.org</w:t>
-      </w:r>
-      <w:r>
-        <w:rPr>
-          <w:rFonts w:ascii="Times New Roman" w:hAnsi="Times New Roman" w:cs="Times New Roman"/>
-        </w:rPr>
-        <w:t>).</w:t>
-      </w:r>
-    </w:p>
-    <w:p>
-      <w:pPr>
-        <w:pStyle w:val="ListParagraph"/>
-        <w:numPr>
-          <w:ilvl w:val="0"/>
-          <w:numId w:val="3"/>
-        </w:numPr>
-        <w:rPr>
-          <w:rFonts w:ascii="Times New Roman" w:hAnsi="Times New Roman" w:cs="Times New Roman"/>
-        </w:rPr>
-      </w:pPr>
-      <w:r>
-        <w:rPr>
-          <w:rFonts w:ascii="Times New Roman" w:hAnsi="Times New Roman" w:cs="Times New Roman"/>
-        </w:rPr>
-        <w:t>J</w:t>
-      </w:r>
-      <w:r>
-        <w:rPr>
-          <w:rFonts w:ascii="Times New Roman" w:hAnsi="Times New Roman" w:cs="Times New Roman"/>
-        </w:rPr>
-        <w:t>ava JDK 1.7 or 1.8</w:t>
-      </w:r>
-      <w:r>
-        <w:rPr>
-          <w:rFonts w:ascii="Times New Roman" w:hAnsi="Times New Roman" w:cs="Times New Roman"/>
-        </w:rPr>
-        <w:t xml:space="preserve"> to build </w:t>
-      </w:r>
-      <w:r>
-        <w:rPr>
-          <w:rFonts w:ascii="Times New Roman" w:hAnsi="Times New Roman" w:cs="Times New Roman"/>
-        </w:rPr>
-        <w:t xml:space="preserve">and run </w:t>
-      </w:r>
-      <w:r>
-        <w:rPr>
-          <w:rFonts w:ascii="Times New Roman" w:hAnsi="Times New Roman" w:cs="Times New Roman"/>
-        </w:rPr>
-        <w:t>the project.</w:t>
-      </w:r>
-    </w:p>
-    <w:p>
-      <w:pPr>
-        <w:pStyle w:val="ListParagraph"/>
-        <w:numPr>
-          <w:ilvl w:val="0"/>
-          <w:numId w:val="2"/>
-        </w:numPr>
-        <w:rPr>
-          <w:rFonts w:ascii="Times New Roman" w:hAnsi="Times New Roman" w:cs="Times New Roman"/>
-          <w:b/>
-        </w:rPr>
-      </w:pPr>
-      <w:r>
-        <w:rPr>
-          <w:rFonts w:ascii="Times New Roman" w:hAnsi="Times New Roman" w:cs="Times New Roman"/>
-          <w:b/>
-        </w:rPr>
-        <w:t>How to run</w:t>
-      </w:r>
-    </w:p>
-    <w:p>
-      <w:pPr>
-        <w:pStyle w:val="ListParagraph"/>
-        <w:numPr>
-          <w:ilvl w:val="0"/>
-          <w:numId w:val="3"/>
-        </w:numPr>
-        <w:rPr>
-          <w:rFonts w:ascii="Times New Roman" w:hAnsi="Times New Roman" w:cs="Times New Roman"/>
-        </w:rPr>
-      </w:pPr>
-      <w:r>
-        <w:rPr>
-          <w:rFonts w:ascii="Times New Roman" w:hAnsi="Times New Roman" w:cs="Times New Roman"/>
-        </w:rPr>
-        <w:t xml:space="preserve">Import project </w:t>
-      </w:r>
-      <w:r>
-        <w:rPr>
-          <w:rFonts w:ascii="Times New Roman" w:hAnsi="Times New Roman" w:cs="Times New Roman"/>
-          <w:b/>
-        </w:rPr>
-        <w:t>Trains</w:t>
-      </w:r>
-      <w:r>
-        <w:rPr>
-          <w:rFonts w:ascii="Times New Roman" w:hAnsi="Times New Roman" w:cs="Times New Roman"/>
-        </w:rPr>
-        <w:t xml:space="preserve"> to Eclipse and select “</w:t>
-      </w:r>
-      <w:r>
-        <w:rPr>
-          <w:rFonts w:ascii="Times New Roman" w:hAnsi="Times New Roman" w:cs="Times New Roman"/>
-          <w:i/>
         </w:rPr>
         <w:t>Package Explorer</w:t>
       </w:r>
@@ -225,7 +685,19 @@
         <w:rPr>
           <w:rFonts w:ascii="Times New Roman" w:hAnsi="Times New Roman" w:cs="Times New Roman"/>
         </w:rPr>
-        <w:t>” as image below.</w:t>
+        <w:t xml:space="preserve">” as </w:t>
+      </w:r>
+      <w:r>
+        <w:rPr>
+          <w:rFonts w:ascii="Times New Roman" w:hAnsi="Times New Roman" w:cs="Times New Roman"/>
+        </w:rPr>
+        <w:t>the figure</w:t>
+      </w:r>
+      <w:r>
+        <w:rPr>
+          <w:rFonts w:ascii="Times New Roman" w:hAnsi="Times New Roman" w:cs="Times New Roman"/>
+        </w:rPr>
+        <w:t xml:space="preserve"> below.</w:t>
       </w:r>
     </w:p>
     <w:p>
@@ -247,14 +719,13 @@
       </w:pPr>
       <w:r>
         <w:rPr>
-          <w:rFonts w:ascii="Times New Roman" w:hAnsi="Times New Roman" w:cs="Times New Roman"/>
           <w:noProof/>
         </w:rPr>
         <w:drawing>
-          <wp:inline distT="0" distB="0" distL="0" distR="0">
-            <wp:extent cx="2549347" cy="3886200"/>
-            <wp:effectExtent l="19050" t="19050" r="22403" b="19050"/>
-            <wp:docPr id="10" name="Picture 10"/>
+          <wp:inline distT="0" distB="0" distL="0" distR="0" wp14:anchorId="11FFBA6C" wp14:editId="27AF22B6">
+            <wp:extent cx="3077155" cy="3020797"/>
+            <wp:effectExtent l="19050" t="19050" r="9525" b="8255"/>
+            <wp:docPr id="2" name="Picture 2"/>
             <wp:cNvGraphicFramePr>
               <a:graphicFrameLocks xmlns:a="http://schemas.openxmlformats.org/drawingml/2006/main" noChangeAspect="1"/>
             </wp:cNvGraphicFramePr>
@@ -262,34 +733,27 @@
               <a:graphicData uri="http://schemas.openxmlformats.org/drawingml/2006/picture">
                 <pic:pic xmlns:pic="http://schemas.openxmlformats.org/drawingml/2006/picture">
                   <pic:nvPicPr>
-                    <pic:cNvPr id="0" name="Picture 10"/>
-                    <pic:cNvPicPr>
-                      <a:picLocks noChangeAspect="1" noChangeArrowheads="1"/>
-                    </pic:cNvPicPr>
+                    <pic:cNvPr id="1" name=""/>
+                    <pic:cNvPicPr/>
                   </pic:nvPicPr>
                   <pic:blipFill>
-                    <a:blip r:embed="rId5" cstate="print"/>
-                    <a:srcRect/>
+                    <a:blip r:embed="rId5"/>
                     <a:stretch>
                       <a:fillRect/>
                     </a:stretch>
                   </pic:blipFill>
-                  <pic:spPr bwMode="auto">
+                  <pic:spPr>
                     <a:xfrm>
                       <a:off x="0" y="0"/>
-                      <a:ext cx="2549347" cy="3886200"/>
+                      <a:ext cx="3085746" cy="3029230"/>
                     </a:xfrm>
                     <a:prstGeom prst="rect">
                       <a:avLst/>
                     </a:prstGeom>
-                    <a:noFill/>
-                    <a:ln w="9525">
+                    <a:ln>
                       <a:solidFill>
                         <a:schemeClr val="accent1"/>
                       </a:solidFill>
-                      <a:miter lim="800000"/>
-                      <a:headEnd/>
-                      <a:tailEnd/>
                     </a:ln>
                   </pic:spPr>
                 </pic:pic>
@@ -330,7 +794,7 @@
           <w:rFonts w:ascii="Times New Roman" w:hAnsi="Times New Roman" w:cs="Times New Roman"/>
           <w:b/>
         </w:rPr>
-        <w:t>source</w:t>
+        <w:t>src</w:t>
       </w:r>
       <w:r>
         <w:rPr>
@@ -338,8 +802,6 @@
         </w:rPr>
         <w:t xml:space="preserve"> folder, </w:t>
       </w:r>
-      <w:bookmarkStart w:id="0" w:name="_GoBack"/>
-      <w:bookmarkEnd w:id="0"/>
       <w:r>
         <w:rPr>
           <w:rFonts w:ascii="Times New Roman" w:hAnsi="Times New Roman" w:cs="Times New Roman"/>
@@ -357,13 +819,26 @@
           <w:rFonts w:ascii="Times New Roman" w:hAnsi="Times New Roman" w:cs="Times New Roman"/>
           <w:b/>
         </w:rPr>
-        <w:t>main.java</w:t>
-      </w:r>
-      <w:r>
-        <w:rPr>
-          <w:rFonts w:ascii="Times New Roman" w:hAnsi="Times New Roman" w:cs="Times New Roman"/>
-        </w:rPr>
-        <w:t xml:space="preserve"> and run it as “</w:t>
+        <w:t>M</w:t>
+      </w:r>
+      <w:r>
+        <w:rPr>
+          <w:rFonts w:ascii="Times New Roman" w:hAnsi="Times New Roman" w:cs="Times New Roman"/>
+          <w:b/>
+        </w:rPr>
+        <w:t>ain.java</w:t>
+      </w:r>
+      <w:r>
+        <w:rPr>
+          <w:rFonts w:ascii="Times New Roman" w:hAnsi="Times New Roman" w:cs="Times New Roman"/>
+        </w:rPr>
+        <w:t xml:space="preserve"> (No.1) and run </w:t>
+      </w:r>
+      <w:r>
+        <w:rPr>
+          <w:rFonts w:ascii="Times New Roman" w:hAnsi="Times New Roman" w:cs="Times New Roman"/>
+        </w:rPr>
+        <w:t>as “</w:t>
       </w:r>
       <w:r>
         <w:rPr>
@@ -376,7 +851,19 @@
         <w:rPr>
           <w:rFonts w:ascii="Times New Roman" w:hAnsi="Times New Roman" w:cs="Times New Roman"/>
         </w:rPr>
-        <w:t xml:space="preserve">” to run the program or go to class </w:t>
+        <w:t xml:space="preserve">” to </w:t>
+      </w:r>
+      <w:r>
+        <w:rPr>
+          <w:rFonts w:ascii="Times New Roman" w:hAnsi="Times New Roman" w:cs="Times New Roman"/>
+        </w:rPr>
+        <w:t>execute</w:t>
+      </w:r>
+      <w:r>
+        <w:rPr>
+          <w:rFonts w:ascii="Times New Roman" w:hAnsi="Times New Roman" w:cs="Times New Roman"/>
+        </w:rPr>
+        <w:t xml:space="preserve"> the program or go to class </w:t>
       </w:r>
       <w:r>
         <w:rPr>
@@ -389,7 +876,31 @@
         <w:rPr>
           <w:rFonts w:ascii="Times New Roman" w:hAnsi="Times New Roman" w:cs="Times New Roman"/>
         </w:rPr>
-        <w:t xml:space="preserve"> to run unit test (Junit) as above image. </w:t>
+        <w:t xml:space="preserve"> to </w:t>
+      </w:r>
+      <w:r>
+        <w:rPr>
+          <w:rFonts w:ascii="Times New Roman" w:hAnsi="Times New Roman" w:cs="Times New Roman"/>
+        </w:rPr>
+        <w:t>execute</w:t>
+      </w:r>
+      <w:r>
+        <w:rPr>
+          <w:rFonts w:ascii="Times New Roman" w:hAnsi="Times New Roman" w:cs="Times New Roman"/>
+        </w:rPr>
+        <w:t xml:space="preserve"> unit test (Junit) as above image</w:t>
+      </w:r>
+      <w:r>
+        <w:rPr>
+          <w:rFonts w:ascii="Times New Roman" w:hAnsi="Times New Roman" w:cs="Times New Roman"/>
+        </w:rPr>
+        <w:t xml:space="preserve"> (No.2)</w:t>
+      </w:r>
+      <w:r>
+        <w:rPr>
+          <w:rFonts w:ascii="Times New Roman" w:hAnsi="Times New Roman" w:cs="Times New Roman"/>
+        </w:rPr>
+        <w:t xml:space="preserve">. </w:t>
       </w:r>
     </w:p>
     <w:p>
@@ -433,7 +944,19 @@
         <w:rPr>
           <w:rFonts w:ascii="Times New Roman" w:hAnsi="Times New Roman" w:cs="Times New Roman"/>
         </w:rPr>
-        <w:t xml:space="preserve"> to change input data green arrow in above image.</w:t>
+        <w:t xml:space="preserve"> to change input data green arrow in above image</w:t>
+      </w:r>
+      <w:r>
+        <w:rPr>
+          <w:rFonts w:ascii="Times New Roman" w:hAnsi="Times New Roman" w:cs="Times New Roman"/>
+        </w:rPr>
+        <w:t xml:space="preserve"> (No.3)</w:t>
+      </w:r>
+      <w:r>
+        <w:rPr>
+          <w:rFonts w:ascii="Times New Roman" w:hAnsi="Times New Roman" w:cs="Times New Roman"/>
+        </w:rPr>
+        <w:t>.</w:t>
       </w:r>
     </w:p>
     <w:p>
@@ -594,20 +1117,58 @@
         <w:rPr>
           <w:rFonts w:ascii="Times New Roman" w:hAnsi="Times New Roman" w:cs="Times New Roman"/>
         </w:rPr>
-        <w:t xml:space="preserve">To change the question, go to class </w:t>
-      </w:r>
-      <w:r>
-        <w:rPr>
-          <w:rFonts w:ascii="Times New Roman" w:hAnsi="Times New Roman" w:cs="Times New Roman"/>
-          <w:b/>
-        </w:rPr>
-        <w:t>main</w:t>
-      </w:r>
-      <w:r>
-        <w:rPr>
-          <w:rFonts w:ascii="Times New Roman" w:hAnsi="Times New Roman" w:cs="Times New Roman"/>
-        </w:rPr>
-        <w:t xml:space="preserve"> and change arguments of methods as image below</w:t>
+        <w:t xml:space="preserve">To change the question, go to </w:t>
+      </w:r>
+      <w:r>
+        <w:rPr>
+          <w:rFonts w:ascii="Times New Roman" w:hAnsi="Times New Roman" w:cs="Times New Roman"/>
+        </w:rPr>
+        <w:t xml:space="preserve">method </w:t>
+      </w:r>
+      <w:r>
+        <w:rPr>
+          <w:rFonts w:ascii="Times New Roman" w:hAnsi="Times New Roman" w:cs="Times New Roman"/>
+          <w:b/>
+        </w:rPr>
+        <w:t>calculateUserRequests</w:t>
+      </w:r>
+      <w:r>
+        <w:rPr>
+          <w:rFonts w:ascii="Times New Roman" w:hAnsi="Times New Roman" w:cs="Times New Roman"/>
+        </w:rPr>
+        <w:t xml:space="preserve"> of </w:t>
+      </w:r>
+      <w:r>
+        <w:rPr>
+          <w:rFonts w:ascii="Times New Roman" w:hAnsi="Times New Roman" w:cs="Times New Roman"/>
+        </w:rPr>
+        <w:t xml:space="preserve">class </w:t>
+      </w:r>
+      <w:r>
+        <w:rPr>
+          <w:rFonts w:ascii="Times New Roman" w:hAnsi="Times New Roman" w:cs="Times New Roman"/>
+          <w:b/>
+        </w:rPr>
+        <w:t>GraphUserView</w:t>
+      </w:r>
+      <w:r>
+        <w:rPr>
+          <w:rFonts w:ascii="Times New Roman" w:hAnsi="Times New Roman" w:cs="Times New Roman"/>
+          <w:b/>
+        </w:rPr>
+        <w:t xml:space="preserve">.java </w:t>
+      </w:r>
+      <w:r>
+        <w:rPr>
+          <w:rFonts w:ascii="Times New Roman" w:hAnsi="Times New Roman" w:cs="Times New Roman"/>
+        </w:rPr>
+        <w:t>and change arguments of methods as image below</w:t>
+      </w:r>
+      <w:r>
+        <w:rPr>
+          <w:rFonts w:ascii="Times New Roman" w:hAnsi="Times New Roman" w:cs="Times New Roman"/>
+        </w:rPr>
+        <w:t>.</w:t>
       </w:r>
     </w:p>
     <w:p>
@@ -621,15 +1182,13 @@
       </w:pPr>
       <w:r>
         <w:rPr>
-          <w:rFonts w:ascii="Times New Roman" w:hAnsi="Times New Roman" w:cs="Times New Roman"/>
           <w:noProof/>
         </w:rPr>
-        <w:lastRenderedPageBreak/>
         <w:drawing>
-          <wp:inline distT="0" distB="0" distL="0" distR="0">
-            <wp:extent cx="5365937" cy="3111500"/>
-            <wp:effectExtent l="19050" t="19050" r="25213" b="12700"/>
-            <wp:docPr id="19" name="Picture 19"/>
+          <wp:inline distT="0" distB="0" distL="0" distR="0" wp14:anchorId="13723EC0" wp14:editId="5C4FBD3A">
+            <wp:extent cx="5005821" cy="3061252"/>
+            <wp:effectExtent l="19050" t="19050" r="4445" b="6350"/>
+            <wp:docPr id="3" name="Picture 3"/>
             <wp:cNvGraphicFramePr>
               <a:graphicFrameLocks xmlns:a="http://schemas.openxmlformats.org/drawingml/2006/main" noChangeAspect="1"/>
             </wp:cNvGraphicFramePr>
@@ -637,34 +1196,27 @@
               <a:graphicData uri="http://schemas.openxmlformats.org/drawingml/2006/picture">
                 <pic:pic xmlns:pic="http://schemas.openxmlformats.org/drawingml/2006/picture">
                   <pic:nvPicPr>
-                    <pic:cNvPr id="0" name="Picture 19"/>
-                    <pic:cNvPicPr>
-                      <a:picLocks noChangeAspect="1" noChangeArrowheads="1"/>
-                    </pic:cNvPicPr>
+                    <pic:cNvPr id="1" name=""/>
+                    <pic:cNvPicPr/>
                   </pic:nvPicPr>
                   <pic:blipFill>
-                    <a:blip r:embed="rId6" cstate="print"/>
-                    <a:srcRect/>
+                    <a:blip r:embed="rId6"/>
                     <a:stretch>
                       <a:fillRect/>
                     </a:stretch>
                   </pic:blipFill>
-                  <pic:spPr bwMode="auto">
+                  <pic:spPr>
                     <a:xfrm>
                       <a:off x="0" y="0"/>
-                      <a:ext cx="5369856" cy="3113772"/>
+                      <a:ext cx="5008541" cy="3062915"/>
                     </a:xfrm>
                     <a:prstGeom prst="rect">
                       <a:avLst/>
                     </a:prstGeom>
-                    <a:noFill/>
-                    <a:ln w="9525">
+                    <a:ln>
                       <a:solidFill>
                         <a:schemeClr val="accent1"/>
                       </a:solidFill>
-                      <a:miter lim="800000"/>
-                      <a:headEnd/>
-                      <a:tailEnd/>
                     </a:ln>
                   </pic:spPr>
                 </pic:pic>
@@ -699,6 +1251,7 @@
         <w:rPr>
           <w:rFonts w:ascii="Times New Roman" w:hAnsi="Times New Roman" w:cs="Times New Roman"/>
         </w:rPr>
+        <w:lastRenderedPageBreak/>
         <w:t>The results are printed out to Eclipse console (as image below).</w:t>
       </w:r>
     </w:p>
@@ -806,19 +1359,19 @@
         <w:rPr>
           <w:rFonts w:ascii="Times New Roman" w:hAnsi="Times New Roman" w:cs="Times New Roman"/>
         </w:rPr>
-        <w:t xml:space="preserve">Unit test result (not do all test cases </w:t>
-      </w:r>
-      <w:r>
-        <w:rPr>
-          <w:rFonts w:ascii="Times New Roman" w:hAnsi="Times New Roman" w:cs="Times New Roman"/>
-        </w:rPr>
-        <w:sym w:font="Wingdings" w:char="F04A"/>
-      </w:r>
-      <w:r>
-        <w:rPr>
-          <w:rFonts w:ascii="Times New Roman" w:hAnsi="Times New Roman" w:cs="Times New Roman"/>
-        </w:rPr>
-        <w:t xml:space="preserve"> )</w:t>
+        <w:t>Unit test result (</w:t>
+      </w:r>
+      <w:r>
+        <w:rPr>
+          <w:rFonts w:ascii="Times New Roman" w:hAnsi="Times New Roman" w:cs="Times New Roman"/>
+        </w:rPr>
+        <w:t>just do some</w:t>
+      </w:r>
+      <w:r>
+        <w:rPr>
+          <w:rFonts w:ascii="Times New Roman" w:hAnsi="Times New Roman" w:cs="Times New Roman"/>
+        </w:rPr>
+        <w:t xml:space="preserve"> test cases )</w:t>
       </w:r>
     </w:p>
     <w:p>
@@ -843,7 +1396,6 @@
           <w:rFonts w:ascii="Times New Roman" w:hAnsi="Times New Roman" w:cs="Times New Roman"/>
           <w:noProof/>
         </w:rPr>
-        <w:lastRenderedPageBreak/>
         <w:drawing>
           <wp:inline distT="0" distB="0" distL="0" distR="0">
             <wp:extent cx="3867918" cy="3060700"/>
@@ -923,6 +1475,7 @@
           <w:sz w:val="30"/>
           <w:szCs w:val="30"/>
         </w:rPr>
+        <w:lastRenderedPageBreak/>
         <w:t>Design overview</w:t>
       </w:r>
     </w:p>
@@ -974,7 +1527,25 @@
         <w:rPr>
           <w:rFonts w:ascii="Times New Roman" w:hAnsi="Times New Roman" w:cs="Times New Roman"/>
         </w:rPr>
-        <w:t>Software includes 5 source code packages as image below.</w:t>
+        <w:t>I try to design the program using MVC design pattern as possible. The software consists 6</w:t>
+      </w:r>
+      <w:r>
+        <w:rPr>
+          <w:rFonts w:ascii="Times New Roman" w:hAnsi="Times New Roman" w:cs="Times New Roman"/>
+        </w:rPr>
+        <w:t xml:space="preserve"> sou</w:t>
+      </w:r>
+      <w:r>
+        <w:rPr>
+          <w:rFonts w:ascii="Times New Roman" w:hAnsi="Times New Roman" w:cs="Times New Roman"/>
+        </w:rPr>
+        <w:t>rce code packages</w:t>
+      </w:r>
+      <w:r>
+        <w:rPr>
+          <w:rFonts w:ascii="Times New Roman" w:hAnsi="Times New Roman" w:cs="Times New Roman"/>
+        </w:rPr>
+        <w:t>.</w:t>
       </w:r>
     </w:p>
     <w:p>
@@ -999,7 +1570,31 @@
         <w:rPr>
           <w:rFonts w:ascii="Times New Roman" w:hAnsi="Times New Roman" w:cs="Times New Roman"/>
         </w:rPr>
-        <w:t xml:space="preserve">: implementation of algorithms as Depth First Search, Dijkstra, combinatorial. For combinatorial algorithm, I used library at: </w:t>
+        <w:t xml:space="preserve">: implementation of algorithms </w:t>
+      </w:r>
+      <w:r>
+        <w:rPr>
+          <w:rFonts w:ascii="Times New Roman" w:hAnsi="Times New Roman" w:cs="Times New Roman"/>
+        </w:rPr>
+        <w:t>as Depth First Search, Dijkstra</w:t>
+      </w:r>
+      <w:r>
+        <w:rPr>
+          <w:rFonts w:ascii="Times New Roman" w:hAnsi="Times New Roman" w:cs="Times New Roman"/>
+        </w:rPr>
+        <w:t xml:space="preserve">. For combinatorial algorithm, I used </w:t>
+      </w:r>
+      <w:r>
+        <w:rPr>
+          <w:rFonts w:ascii="Times New Roman" w:hAnsi="Times New Roman" w:cs="Times New Roman"/>
+        </w:rPr>
+        <w:t xml:space="preserve">a </w:t>
+      </w:r>
+      <w:r>
+        <w:rPr>
+          <w:rFonts w:ascii="Times New Roman" w:hAnsi="Times New Roman" w:cs="Times New Roman"/>
+        </w:rPr>
+        <w:t xml:space="preserve">library at: </w:t>
       </w:r>
       <w:hyperlink r:id="rId9" w:history="1">
         <w:r>
@@ -1027,13 +1622,36 @@
           <w:rFonts w:ascii="Times New Roman" w:hAnsi="Times New Roman" w:cs="Times New Roman"/>
           <w:b/>
         </w:rPr>
-        <w:t xml:space="preserve">thangle.trains.input: </w:t>
-      </w:r>
-      <w:r>
-        <w:rPr>
-          <w:rFonts w:ascii="Times New Roman" w:hAnsi="Times New Roman" w:cs="Times New Roman"/>
-        </w:rPr>
-        <w:t>implementation of reading input text file and process input data.</w:t>
+        <w:t>thangle.trains.</w:t>
+      </w:r>
+      <w:r>
+        <w:t xml:space="preserve"> </w:t>
+      </w:r>
+      <w:r>
+        <w:rPr>
+          <w:rFonts w:ascii="Times New Roman" w:hAnsi="Times New Roman" w:cs="Times New Roman"/>
+          <w:b/>
+        </w:rPr>
+        <w:t>controller</w:t>
+      </w:r>
+      <w:r>
+        <w:rPr>
+          <w:rFonts w:ascii="Times New Roman" w:hAnsi="Times New Roman" w:cs="Times New Roman"/>
+          <w:b/>
+        </w:rPr>
+        <w:t xml:space="preserve">: </w:t>
+      </w:r>
+      <w:r>
+        <w:rPr>
+          <w:rFonts w:ascii="Times New Roman" w:hAnsi="Times New Roman" w:cs="Times New Roman"/>
+        </w:rPr>
+        <w:t>The controller that to process requests from View</w:t>
+      </w:r>
+      <w:r>
+        <w:rPr>
+          <w:rFonts w:ascii="Times New Roman" w:hAnsi="Times New Roman" w:cs="Times New Roman"/>
+        </w:rPr>
+        <w:t>.</w:t>
       </w:r>
     </w:p>
     <w:p>
@@ -1052,6 +1670,97 @@
           <w:rFonts w:ascii="Times New Roman" w:hAnsi="Times New Roman" w:cs="Times New Roman"/>
           <w:b/>
         </w:rPr>
+        <w:t>thangle.trains.</w:t>
+      </w:r>
+      <w:r>
+        <w:t xml:space="preserve"> </w:t>
+      </w:r>
+      <w:r>
+        <w:rPr>
+          <w:rFonts w:ascii="Times New Roman" w:hAnsi="Times New Roman" w:cs="Times New Roman"/>
+          <w:b/>
+        </w:rPr>
+        <w:t>model</w:t>
+      </w:r>
+      <w:r>
+        <w:rPr>
+          <w:rFonts w:ascii="Times New Roman" w:hAnsi="Times New Roman" w:cs="Times New Roman"/>
+          <w:b/>
+        </w:rPr>
+        <w:t xml:space="preserve">: </w:t>
+      </w:r>
+      <w:r>
+        <w:rPr>
+          <w:rFonts w:ascii="Times New Roman" w:hAnsi="Times New Roman" w:cs="Times New Roman"/>
+        </w:rPr>
+        <w:t>the model</w:t>
+      </w:r>
+      <w:r>
+        <w:rPr>
+          <w:rFonts w:ascii="Times New Roman" w:hAnsi="Times New Roman" w:cs="Times New Roman"/>
+        </w:rPr>
+        <w:t>s which hole</w:t>
+      </w:r>
+      <w:r>
+        <w:rPr>
+          <w:rFonts w:ascii="Times New Roman" w:hAnsi="Times New Roman" w:cs="Times New Roman"/>
+        </w:rPr>
+        <w:t xml:space="preserve"> data</w:t>
+      </w:r>
+      <w:r>
+        <w:rPr>
+          <w:rFonts w:ascii="Times New Roman" w:hAnsi="Times New Roman" w:cs="Times New Roman"/>
+        </w:rPr>
+        <w:t>.</w:t>
+      </w:r>
+    </w:p>
+    <w:p>
+      <w:pPr>
+        <w:pStyle w:val="ListParagraph"/>
+        <w:numPr>
+          <w:ilvl w:val="0"/>
+          <w:numId w:val="3"/>
+        </w:numPr>
+        <w:rPr>
+          <w:rFonts w:ascii="Times New Roman" w:hAnsi="Times New Roman" w:cs="Times New Roman"/>
+        </w:rPr>
+      </w:pPr>
+      <w:r>
+        <w:rPr>
+          <w:rFonts w:ascii="Times New Roman" w:hAnsi="Times New Roman" w:cs="Times New Roman"/>
+          <w:b/>
+        </w:rPr>
+        <w:t>thangle.trains.view</w:t>
+      </w:r>
+      <w:r>
+        <w:rPr>
+          <w:rFonts w:ascii="Times New Roman" w:hAnsi="Times New Roman" w:cs="Times New Roman"/>
+        </w:rPr>
+        <w:t>: the view, a simple class to display data</w:t>
+      </w:r>
+      <w:r>
+        <w:rPr>
+          <w:rFonts w:ascii="Times New Roman" w:hAnsi="Times New Roman" w:cs="Times New Roman"/>
+        </w:rPr>
+        <w:t xml:space="preserve"> to user.</w:t>
+      </w:r>
+    </w:p>
+    <w:p>
+      <w:pPr>
+        <w:pStyle w:val="ListParagraph"/>
+        <w:numPr>
+          <w:ilvl w:val="0"/>
+          <w:numId w:val="3"/>
+        </w:numPr>
+        <w:rPr>
+          <w:rFonts w:ascii="Times New Roman" w:hAnsi="Times New Roman" w:cs="Times New Roman"/>
+        </w:rPr>
+      </w:pPr>
+      <w:r>
+        <w:rPr>
+          <w:rFonts w:ascii="Times New Roman" w:hAnsi="Times New Roman" w:cs="Times New Roman"/>
+          <w:b/>
+        </w:rPr>
         <w:t xml:space="preserve">thangle.trains.main: </w:t>
       </w:r>
       <w:r>
@@ -1077,31 +1786,6 @@
           <w:rFonts w:ascii="Times New Roman" w:hAnsi="Times New Roman" w:cs="Times New Roman"/>
           <w:b/>
         </w:rPr>
-        <w:t xml:space="preserve">thangle.trains.util: </w:t>
-      </w:r>
-      <w:r>
-        <w:rPr>
-          <w:rFonts w:ascii="Times New Roman" w:hAnsi="Times New Roman" w:cs="Times New Roman"/>
-        </w:rPr>
-        <w:t>implementation of some utilities.</w:t>
-      </w:r>
-    </w:p>
-    <w:p>
-      <w:pPr>
-        <w:pStyle w:val="ListParagraph"/>
-        <w:numPr>
-          <w:ilvl w:val="0"/>
-          <w:numId w:val="3"/>
-        </w:numPr>
-        <w:rPr>
-          <w:rFonts w:ascii="Times New Roman" w:hAnsi="Times New Roman" w:cs="Times New Roman"/>
-        </w:rPr>
-      </w:pPr>
-      <w:r>
-        <w:rPr>
-          <w:rFonts w:ascii="Times New Roman" w:hAnsi="Times New Roman" w:cs="Times New Roman"/>
-          <w:b/>
-        </w:rPr>
         <w:t xml:space="preserve">thangle.trains.test: </w:t>
       </w:r>
       <w:r>
@@ -1229,14 +1913,13 @@
       </w:pPr>
       <w:r>
         <w:rPr>
-          <w:rFonts w:ascii="Times New Roman" w:hAnsi="Times New Roman" w:cs="Times New Roman"/>
           <w:noProof/>
         </w:rPr>
         <w:drawing>
-          <wp:inline distT="0" distB="0" distL="0" distR="0">
-            <wp:extent cx="4305300" cy="1772235"/>
-            <wp:effectExtent l="19050" t="19050" r="19050" b="18465"/>
-            <wp:docPr id="13" name="Picture 13"/>
+          <wp:inline distT="0" distB="0" distL="0" distR="0" wp14:anchorId="5ECCCF94" wp14:editId="6C3D7082">
+            <wp:extent cx="2926080" cy="2141857"/>
+            <wp:effectExtent l="19050" t="19050" r="7620" b="0"/>
+            <wp:docPr id="4" name="Picture 4"/>
             <wp:cNvGraphicFramePr>
               <a:graphicFrameLocks xmlns:a="http://schemas.openxmlformats.org/drawingml/2006/main" noChangeAspect="1"/>
             </wp:cNvGraphicFramePr>
@@ -1244,34 +1927,27 @@
               <a:graphicData uri="http://schemas.openxmlformats.org/drawingml/2006/picture">
                 <pic:pic xmlns:pic="http://schemas.openxmlformats.org/drawingml/2006/picture">
                   <pic:nvPicPr>
-                    <pic:cNvPr id="0" name="Picture 13"/>
-                    <pic:cNvPicPr>
-                      <a:picLocks noChangeAspect="1" noChangeArrowheads="1"/>
-                    </pic:cNvPicPr>
+                    <pic:cNvPr id="1" name=""/>
+                    <pic:cNvPicPr/>
                   </pic:nvPicPr>
                   <pic:blipFill>
-                    <a:blip r:embed="rId10" cstate="print"/>
-                    <a:srcRect/>
+                    <a:blip r:embed="rId10"/>
                     <a:stretch>
                       <a:fillRect/>
                     </a:stretch>
                   </pic:blipFill>
-                  <pic:spPr bwMode="auto">
+                  <pic:spPr>
                     <a:xfrm>
                       <a:off x="0" y="0"/>
-                      <a:ext cx="4308602" cy="1773594"/>
+                      <a:ext cx="2942959" cy="2154212"/>
                     </a:xfrm>
                     <a:prstGeom prst="rect">
                       <a:avLst/>
                     </a:prstGeom>
-                    <a:noFill/>
-                    <a:ln w="9525">
+                    <a:ln>
                       <a:solidFill>
                         <a:schemeClr val="accent1"/>
                       </a:solidFill>
-                      <a:miter lim="800000"/>
-                      <a:headEnd/>
-                      <a:tailEnd/>
                     </a:ln>
                   </pic:spPr>
                 </pic:pic>
@@ -1294,46 +1970,6 @@
     <w:p>
       <w:pPr>
         <w:pStyle w:val="ListParagraph"/>
-        <w:ind w:left="1080"/>
-        <w:rPr>
-          <w:rFonts w:ascii="Times New Roman" w:hAnsi="Times New Roman" w:cs="Times New Roman"/>
-          <w:b/>
-        </w:rPr>
-      </w:pPr>
-    </w:p>
-    <w:p>
-      <w:pPr>
-        <w:pStyle w:val="ListParagraph"/>
-        <w:ind w:left="1080"/>
-        <w:rPr>
-          <w:rFonts w:ascii="Times New Roman" w:hAnsi="Times New Roman" w:cs="Times New Roman"/>
-          <w:b/>
-        </w:rPr>
-      </w:pPr>
-    </w:p>
-    <w:p>
-      <w:pPr>
-        <w:pStyle w:val="ListParagraph"/>
-        <w:ind w:left="1080"/>
-        <w:rPr>
-          <w:rFonts w:ascii="Times New Roman" w:hAnsi="Times New Roman" w:cs="Times New Roman"/>
-          <w:b/>
-        </w:rPr>
-      </w:pPr>
-    </w:p>
-    <w:p>
-      <w:pPr>
-        <w:pStyle w:val="ListParagraph"/>
-        <w:ind w:left="1080"/>
-        <w:rPr>
-          <w:rFonts w:ascii="Times New Roman" w:hAnsi="Times New Roman" w:cs="Times New Roman"/>
-          <w:b/>
-        </w:rPr>
-      </w:pPr>
-    </w:p>
-    <w:p>
-      <w:pPr>
-        <w:pStyle w:val="ListParagraph"/>
         <w:numPr>
           <w:ilvl w:val="0"/>
           <w:numId w:val="4"/>
@@ -1352,19 +1988,56 @@
           <w:sz w:val="26"/>
           <w:szCs w:val="26"/>
         </w:rPr>
-        <w:lastRenderedPageBreak/>
-        <w:t xml:space="preserve">The solutions for questions </w:t>
-      </w:r>
-    </w:p>
-    <w:p>
-      <w:pPr>
-        <w:jc w:val="center"/>
+        <w:t>The solution</w:t>
+      </w:r>
+      <w:r>
         <w:rPr>
           <w:rFonts w:ascii="Times New Roman" w:hAnsi="Times New Roman" w:cs="Times New Roman"/>
           <w:b/>
           <w:sz w:val="26"/>
           <w:szCs w:val="26"/>
         </w:rPr>
+        <w:t xml:space="preserve"> for </w:t>
+      </w:r>
+      <w:r>
+        <w:rPr>
+          <w:rFonts w:ascii="Times New Roman" w:hAnsi="Times New Roman" w:cs="Times New Roman"/>
+          <w:b/>
+          <w:sz w:val="26"/>
+          <w:szCs w:val="26"/>
+        </w:rPr>
+        <w:t>the problem</w:t>
+      </w:r>
+      <w:r>
+        <w:rPr>
+          <w:rFonts w:ascii="Times New Roman" w:hAnsi="Times New Roman" w:cs="Times New Roman"/>
+          <w:b/>
+          <w:sz w:val="26"/>
+          <w:szCs w:val="26"/>
+        </w:rPr>
+        <w:t xml:space="preserve"> </w:t>
+      </w:r>
+    </w:p>
+    <w:p>
+      <w:pPr>
+        <w:ind w:left="720"/>
+        <w:rPr>
+          <w:rFonts w:ascii="Times New Roman" w:hAnsi="Times New Roman" w:cs="Times New Roman"/>
+          <w:b/>
+          <w:sz w:val="26"/>
+          <w:szCs w:val="26"/>
+        </w:rPr>
+      </w:pPr>
+    </w:p>
+    <w:p>
+      <w:pPr>
+        <w:jc w:val="center"/>
+        <w:rPr>
+          <w:rFonts w:ascii="Times New Roman" w:hAnsi="Times New Roman" w:cs="Times New Roman"/>
+          <w:b/>
+          <w:sz w:val="26"/>
+          <w:szCs w:val="26"/>
+        </w:rPr>
       </w:pPr>
       <w:r>
         <w:rPr>
@@ -1372,7 +2045,7 @@
         </w:rPr>
         <w:drawing>
           <wp:inline distT="0" distB="0" distL="0" distR="0" wp14:anchorId="33441010" wp14:editId="70E7CE4B">
-            <wp:extent cx="2770269" cy="2083242"/>
+            <wp:extent cx="3277798" cy="2464904"/>
             <wp:effectExtent l="0" t="0" r="0" b="0"/>
             <wp:docPr id="1" name="Picture 1"/>
             <wp:cNvGraphicFramePr>
@@ -1394,7 +2067,7 @@
                   <pic:spPr>
                     <a:xfrm>
                       <a:off x="0" y="0"/>
-                      <a:ext cx="2788044" cy="2096609"/>
+                      <a:ext cx="3316206" cy="2493786"/>
                     </a:xfrm>
                     <a:prstGeom prst="rect">
                       <a:avLst/>
@@ -1422,7 +2095,102 @@
         <w:rPr>
           <w:rFonts w:ascii="Times New Roman" w:hAnsi="Times New Roman" w:cs="Times New Roman"/>
         </w:rPr>
-        <w:t>For question 1 to 5: just simple implement a function to calculate the distance. For example, the distance from A-B-C = distance(A-B) + distance(B-C).</w:t>
+        <w:lastRenderedPageBreak/>
+        <w:t>For question 1 to 5: just simple implement a function to calculate the distance</w:t>
+      </w:r>
+      <w:r>
+        <w:rPr>
+          <w:rFonts w:ascii="Times New Roman" w:hAnsi="Times New Roman" w:cs="Times New Roman"/>
+        </w:rPr>
+        <w:t xml:space="preserve"> of a route with input is nodes of the route</w:t>
+      </w:r>
+      <w:r>
+        <w:rPr>
+          <w:rFonts w:ascii="Times New Roman" w:hAnsi="Times New Roman" w:cs="Times New Roman"/>
+        </w:rPr>
+        <w:t>. For example, the distance from A-B-C = distance(A-B) + distance(B-C).</w:t>
+      </w:r>
+    </w:p>
+    <w:p>
+      <w:pPr>
+        <w:pStyle w:val="ListParagraph"/>
+        <w:numPr>
+          <w:ilvl w:val="0"/>
+          <w:numId w:val="3"/>
+        </w:numPr>
+        <w:rPr>
+          <w:rFonts w:ascii="Times New Roman" w:hAnsi="Times New Roman" w:cs="Times New Roman"/>
+        </w:rPr>
+      </w:pPr>
+      <w:r>
+        <w:rPr>
+          <w:rFonts w:ascii="Times New Roman" w:hAnsi="Times New Roman" w:cs="Times New Roman"/>
+        </w:rPr>
+        <w:t xml:space="preserve">To find all routes from node N to N (N is any node in graph). We use </w:t>
+      </w:r>
+      <w:r>
+        <w:rPr>
+          <w:rFonts w:ascii="Times New Roman" w:hAnsi="Times New Roman" w:cs="Times New Roman"/>
+          <w:i/>
+        </w:rPr>
+        <w:t>depth first search</w:t>
+      </w:r>
+      <w:r>
+        <w:rPr>
+          <w:rFonts w:ascii="Times New Roman" w:hAnsi="Times New Roman" w:cs="Times New Roman"/>
+        </w:rPr>
+        <w:t xml:space="preserve"> algorithm to find all routes from N to Ka. Here Ka is set of all adjacent nodes of node N. Then to use the </w:t>
+      </w:r>
+      <w:r>
+        <w:rPr>
+          <w:rFonts w:ascii="Times New Roman" w:hAnsi="Times New Roman" w:cs="Times New Roman"/>
+          <w:i/>
+        </w:rPr>
+        <w:t>combinatorial</w:t>
+      </w:r>
+      <w:r>
+        <w:rPr>
+          <w:rFonts w:ascii="Times New Roman" w:hAnsi="Times New Roman" w:cs="Times New Roman"/>
+        </w:rPr>
+        <w:t xml:space="preserve"> algorithm</w:t>
+      </w:r>
+      <w:r>
+        <w:rPr>
+          <w:rFonts w:ascii="Times New Roman" w:hAnsi="Times New Roman" w:cs="Times New Roman"/>
+        </w:rPr>
+        <w:t xml:space="preserve"> to get the final result. Using same idea for shortest path from node N to N (</w:t>
+      </w:r>
+      <w:r>
+        <w:rPr>
+          <w:rFonts w:ascii="Times New Roman" w:hAnsi="Times New Roman" w:cs="Times New Roman"/>
+          <w:i/>
+        </w:rPr>
+        <w:t>Dijkstra</w:t>
+      </w:r>
+      <w:r>
+        <w:rPr>
+          <w:rFonts w:ascii="Times New Roman" w:hAnsi="Times New Roman" w:cs="Times New Roman"/>
+        </w:rPr>
+        <w:t xml:space="preserve"> and </w:t>
+      </w:r>
+      <w:r>
+        <w:rPr>
+          <w:rFonts w:ascii="Times New Roman" w:hAnsi="Times New Roman" w:cs="Times New Roman"/>
+          <w:i/>
+        </w:rPr>
+        <w:t>combinatorial</w:t>
+      </w:r>
+      <w:r>
+        <w:rPr>
+          <w:rFonts w:ascii="Times New Roman" w:hAnsi="Times New Roman" w:cs="Times New Roman"/>
+        </w:rPr>
+        <w:t xml:space="preserve"> algorithm</w:t>
+      </w:r>
+      <w:r>
+        <w:rPr>
+          <w:rFonts w:ascii="Times New Roman" w:hAnsi="Times New Roman" w:cs="Times New Roman"/>
+        </w:rPr>
+        <w:t>).</w:t>
       </w:r>
     </w:p>
     <w:p>
@@ -1600,65 +2368,79 @@
     <w:p>
       <w:pPr>
         <w:pStyle w:val="ListParagraph"/>
+        <w:ind w:left="1080"/>
+        <w:rPr>
+          <w:rFonts w:ascii="Times New Roman" w:hAnsi="Times New Roman" w:cs="Times New Roman"/>
+        </w:rPr>
+      </w:pPr>
+      <w:bookmarkStart w:id="0" w:name="_GoBack"/>
+      <w:bookmarkEnd w:id="0"/>
+    </w:p>
+    <w:p>
+      <w:pPr>
+        <w:pStyle w:val="ListParagraph"/>
         <w:ind w:left="90"/>
         <w:jc w:val="center"/>
         <w:rPr>
           <w:rFonts w:ascii="Times New Roman" w:hAnsi="Times New Roman" w:cs="Times New Roman"/>
         </w:rPr>
       </w:pPr>
-      <w:r>
-        <w:rPr>
-          <w:rFonts w:ascii="Times New Roman" w:hAnsi="Times New Roman" w:cs="Times New Roman"/>
-          <w:noProof/>
-        </w:rPr>
-        <w:drawing>
-          <wp:inline distT="0" distB="0" distL="0" distR="0">
-            <wp:extent cx="6676039" cy="2946400"/>
-            <wp:effectExtent l="19050" t="19050" r="10511" b="25400"/>
-            <wp:docPr id="22" name="Picture 22"/>
-            <wp:cNvGraphicFramePr>
-              <a:graphicFrameLocks xmlns:a="http://schemas.openxmlformats.org/drawingml/2006/main" noChangeAspect="1"/>
-            </wp:cNvGraphicFramePr>
-            <a:graphic xmlns:a="http://schemas.openxmlformats.org/drawingml/2006/main">
-              <a:graphicData uri="http://schemas.openxmlformats.org/drawingml/2006/picture">
-                <pic:pic xmlns:pic="http://schemas.openxmlformats.org/drawingml/2006/picture">
-                  <pic:nvPicPr>
-                    <pic:cNvPr id="0" name="Picture 22"/>
-                    <pic:cNvPicPr>
-                      <a:picLocks noChangeAspect="1" noChangeArrowheads="1"/>
-                    </pic:cNvPicPr>
-                  </pic:nvPicPr>
-                  <pic:blipFill>
-                    <a:blip r:embed="rId12" cstate="print"/>
-                    <a:srcRect/>
-                    <a:stretch>
-                      <a:fillRect/>
-                    </a:stretch>
-                  </pic:blipFill>
-                  <pic:spPr bwMode="auto">
-                    <a:xfrm>
-                      <a:off x="0" y="0"/>
-                      <a:ext cx="6676039" cy="2946400"/>
-                    </a:xfrm>
-                    <a:prstGeom prst="rect">
-                      <a:avLst/>
-                    </a:prstGeom>
-                    <a:noFill/>
-                    <a:ln w="9525">
-                      <a:solidFill>
-                        <a:schemeClr val="accent1"/>
-                      </a:solidFill>
-                      <a:miter lim="800000"/>
-                      <a:headEnd/>
-                      <a:tailEnd/>
-                    </a:ln>
-                  </pic:spPr>
-                </pic:pic>
-              </a:graphicData>
-            </a:graphic>
-          </wp:inline>
-        </w:drawing>
-      </w:r>
+    </w:p>
+    <w:p>
+      <w:pPr>
+        <w:pStyle w:val="ListParagraph"/>
+        <w:ind w:left="90"/>
+        <w:jc w:val="center"/>
+        <w:rPr>
+          <w:rFonts w:ascii="Times New Roman" w:hAnsi="Times New Roman" w:cs="Times New Roman"/>
+          <w:color w:val="808080" w:themeColor="background1" w:themeShade="80"/>
+        </w:rPr>
+      </w:pPr>
+      <w:r>
+        <w:rPr>
+          <w:rFonts w:ascii="Times New Roman" w:hAnsi="Times New Roman" w:cs="Times New Roman"/>
+          <w:color w:val="808080" w:themeColor="background1" w:themeShade="80"/>
+        </w:rPr>
+        <w:t>End.</w:t>
+      </w:r>
+    </w:p>
+    <w:p>
+      <w:pPr>
+        <w:pStyle w:val="ListParagraph"/>
+        <w:ind w:left="90"/>
+        <w:jc w:val="center"/>
+        <w:rPr>
+          <w:rFonts w:ascii="Times New Roman" w:hAnsi="Times New Roman" w:cs="Times New Roman"/>
+          <w:color w:val="808080" w:themeColor="background1" w:themeShade="80"/>
+        </w:rPr>
+      </w:pPr>
+      <w:r>
+        <w:rPr>
+          <w:rFonts w:ascii="Times New Roman" w:hAnsi="Times New Roman" w:cs="Times New Roman"/>
+          <w:color w:val="808080" w:themeColor="background1" w:themeShade="80"/>
+        </w:rPr>
+        <w:t>Thang Le.</w:t>
+      </w:r>
+    </w:p>
+    <w:p>
+      <w:pPr>
+        <w:pStyle w:val="ListParagraph"/>
+        <w:ind w:left="90"/>
+        <w:jc w:val="center"/>
+        <w:rPr>
+          <w:rFonts w:ascii="Times New Roman" w:hAnsi="Times New Roman" w:cs="Times New Roman"/>
+          <w:color w:val="808080" w:themeColor="background1" w:themeShade="80"/>
+        </w:rPr>
+      </w:pPr>
+      <w:hyperlink r:id="rId12" w:history="1">
+        <w:r>
+          <w:rPr>
+            <w:rStyle w:val="Hyperlink"/>
+            <w:rFonts w:ascii="Times New Roman" w:hAnsi="Times New Roman" w:cs="Times New Roman"/>
+          </w:rPr>
+          <w:t>http://letrungthang.blogspot.sg</w:t>
+        </w:r>
+      </w:hyperlink>
     </w:p>
     <w:sectPr>
       <w:pgSz w:w="12240" w:h="15840"/>
@@ -1762,6 +2544,119 @@
     </w:lvl>
   </w:abstractNum>
   <w:abstractNum w:abstractNumId="1" w15:restartNumberingAfterBreak="0">
+    <w:nsid w:val="414D6B23"/>
+    <w:multiLevelType w:val="multilevel"/>
+    <w:tmpl w:val="B8DEB520"/>
+    <w:lvl w:ilvl="0">
+      <w:start w:val="1"/>
+      <w:numFmt w:val="decimal"/>
+      <w:lvlText w:val="%1."/>
+      <w:lvlJc w:val="left"/>
+      <w:pPr>
+        <w:tabs>
+          <w:tab w:val="num" w:pos="720"/>
+        </w:tabs>
+        <w:ind w:left="720" w:hanging="360"/>
+      </w:pPr>
+    </w:lvl>
+    <w:lvl w:ilvl="1" w:tentative="1">
+      <w:start w:val="1"/>
+      <w:numFmt w:val="decimal"/>
+      <w:lvlText w:val="%2."/>
+      <w:lvlJc w:val="left"/>
+      <w:pPr>
+        <w:tabs>
+          <w:tab w:val="num" w:pos="1440"/>
+        </w:tabs>
+        <w:ind w:left="1440" w:hanging="360"/>
+      </w:pPr>
+    </w:lvl>
+    <w:lvl w:ilvl="2" w:tentative="1">
+      <w:start w:val="1"/>
+      <w:numFmt w:val="decimal"/>
+      <w:lvlText w:val="%3."/>
+      <w:lvlJc w:val="left"/>
+      <w:pPr>
+        <w:tabs>
+          <w:tab w:val="num" w:pos="2160"/>
+        </w:tabs>
+        <w:ind w:left="2160" w:hanging="360"/>
+      </w:pPr>
+    </w:lvl>
+    <w:lvl w:ilvl="3" w:tentative="1">
+      <w:start w:val="1"/>
+      <w:numFmt w:val="decimal"/>
+      <w:lvlText w:val="%4."/>
+      <w:lvlJc w:val="left"/>
+      <w:pPr>
+        <w:tabs>
+          <w:tab w:val="num" w:pos="2880"/>
+        </w:tabs>
+        <w:ind w:left="2880" w:hanging="360"/>
+      </w:pPr>
+    </w:lvl>
+    <w:lvl w:ilvl="4" w:tentative="1">
+      <w:start w:val="1"/>
+      <w:numFmt w:val="decimal"/>
+      <w:lvlText w:val="%5."/>
+      <w:lvlJc w:val="left"/>
+      <w:pPr>
+        <w:tabs>
+          <w:tab w:val="num" w:pos="3600"/>
+        </w:tabs>
+        <w:ind w:left="3600" w:hanging="360"/>
+      </w:pPr>
+    </w:lvl>
+    <w:lvl w:ilvl="5" w:tentative="1">
+      <w:start w:val="1"/>
+      <w:numFmt w:val="decimal"/>
+      <w:lvlText w:val="%6."/>
+      <w:lvlJc w:val="left"/>
+      <w:pPr>
+        <w:tabs>
+          <w:tab w:val="num" w:pos="4320"/>
+        </w:tabs>
+        <w:ind w:left="4320" w:hanging="360"/>
+      </w:pPr>
+    </w:lvl>
+    <w:lvl w:ilvl="6" w:tentative="1">
+      <w:start w:val="1"/>
+      <w:numFmt w:val="decimal"/>
+      <w:lvlText w:val="%7."/>
+      <w:lvlJc w:val="left"/>
+      <w:pPr>
+        <w:tabs>
+          <w:tab w:val="num" w:pos="5040"/>
+        </w:tabs>
+        <w:ind w:left="5040" w:hanging="360"/>
+      </w:pPr>
+    </w:lvl>
+    <w:lvl w:ilvl="7" w:tentative="1">
+      <w:start w:val="1"/>
+      <w:numFmt w:val="decimal"/>
+      <w:lvlText w:val="%8."/>
+      <w:lvlJc w:val="left"/>
+      <w:pPr>
+        <w:tabs>
+          <w:tab w:val="num" w:pos="5760"/>
+        </w:tabs>
+        <w:ind w:left="5760" w:hanging="360"/>
+      </w:pPr>
+    </w:lvl>
+    <w:lvl w:ilvl="8" w:tentative="1">
+      <w:start w:val="1"/>
+      <w:numFmt w:val="decimal"/>
+      <w:lvlText w:val="%9."/>
+      <w:lvlJc w:val="left"/>
+      <w:pPr>
+        <w:tabs>
+          <w:tab w:val="num" w:pos="6480"/>
+        </w:tabs>
+        <w:ind w:left="6480" w:hanging="360"/>
+      </w:pPr>
+    </w:lvl>
+  </w:abstractNum>
+  <w:abstractNum w:abstractNumId="2" w15:restartNumberingAfterBreak="0">
     <w:nsid w:val="4AE57E5C"/>
     <w:multiLevelType w:val="hybridMultilevel"/>
     <w:tmpl w:val="9190C7F6"/>
@@ -1874,7 +2769,7 @@
       </w:rPr>
     </w:lvl>
   </w:abstractNum>
-  <w:abstractNum w:abstractNumId="2" w15:restartNumberingAfterBreak="0">
+  <w:abstractNum w:abstractNumId="3" w15:restartNumberingAfterBreak="0">
     <w:nsid w:val="557E069B"/>
     <w:multiLevelType w:val="hybridMultilevel"/>
     <w:tmpl w:val="524CA600"/>
@@ -1963,7 +2858,7 @@
       </w:pPr>
     </w:lvl>
   </w:abstractNum>
-  <w:abstractNum w:abstractNumId="3" w15:restartNumberingAfterBreak="0">
+  <w:abstractNum w:abstractNumId="4" w15:restartNumberingAfterBreak="0">
     <w:nsid w:val="579526CD"/>
     <w:multiLevelType w:val="hybridMultilevel"/>
     <w:tmpl w:val="A59AB7C6"/>
@@ -2052,7 +2947,7 @@
       </w:pPr>
     </w:lvl>
   </w:abstractNum>
-  <w:abstractNum w:abstractNumId="4" w15:restartNumberingAfterBreak="0">
+  <w:abstractNum w:abstractNumId="5" w15:restartNumberingAfterBreak="0">
     <w:nsid w:val="77DF6C6A"/>
     <w:multiLevelType w:val="hybridMultilevel"/>
     <w:tmpl w:val="C61A5E9E"/>
@@ -2142,19 +3037,22 @@
     </w:lvl>
   </w:abstractNum>
   <w:num w:numId="1">
-    <w:abstractNumId w:val="3"/>
+    <w:abstractNumId w:val="4"/>
   </w:num>
   <w:num w:numId="2">
-    <w:abstractNumId w:val="4"/>
+    <w:abstractNumId w:val="5"/>
   </w:num>
   <w:num w:numId="3">
-    <w:abstractNumId w:val="1"/>
+    <w:abstractNumId w:val="2"/>
   </w:num>
   <w:num w:numId="4">
     <w:abstractNumId w:val="0"/>
   </w:num>
   <w:num w:numId="5">
-    <w:abstractNumId w:val="2"/>
+    <w:abstractNumId w:val="3"/>
+  </w:num>
+  <w:num w:numId="6">
+    <w:abstractNumId w:val="1"/>
   </w:num>
 </w:numbering>
 </file>
@@ -2628,6 +3526,17 @@
       <w:szCs w:val="16"/>
     </w:rPr>
   </w:style>
+  <w:style w:type="character" w:styleId="Strong">
+    <w:name w:val="Strong"/>
+    <w:basedOn w:val="DefaultParagraphFont"/>
+    <w:uiPriority w:val="22"/>
+    <w:qFormat/>
+    <w:rsid w:val="00EB4361"/>
+    <w:rPr>
+      <w:b/>
+      <w:bCs/>
+    </w:rPr>
+  </w:style>
 </w:styles>
 </file>
 

</xml_diff>

<commit_message>
to update design doc
</commit_message>
<xml_diff>
--- a/Trains/designDocument/Trains_Design_ThangLe.docx
+++ b/Trains/designDocument/Trains_Design_ThangLe.docx
@@ -1066,15 +1066,7 @@
         <w:rPr>
           <w:rFonts w:ascii="Times New Roman" w:hAnsi="Times New Roman" w:cs="Times New Roman"/>
         </w:rPr>
-        <w:t>The form</w:t>
-      </w:r>
-      <w:bookmarkStart w:id="0" w:name="_GoBack"/>
-      <w:bookmarkEnd w:id="0"/>
-      <w:r>
-        <w:rPr>
-          <w:rFonts w:ascii="Times New Roman" w:hAnsi="Times New Roman" w:cs="Times New Roman"/>
-        </w:rPr>
-        <w:t xml:space="preserve">at in file </w:t>
+        <w:t xml:space="preserve">The format in file </w:t>
       </w:r>
       <w:r>
         <w:rPr>
@@ -1722,16 +1714,8 @@
         <w:rPr>
           <w:rFonts w:ascii="Times New Roman" w:hAnsi="Times New Roman" w:cs="Times New Roman"/>
         </w:rPr>
-        <w:t xml:space="preserve">as Depth First Search, </w:t>
-      </w:r>
-      <w:proofErr w:type="spellStart"/>
-      <w:r>
-        <w:rPr>
-          <w:rFonts w:ascii="Times New Roman" w:hAnsi="Times New Roman" w:cs="Times New Roman"/>
-        </w:rPr>
-        <w:t>Dijkstra</w:t>
-      </w:r>
-      <w:proofErr w:type="spellEnd"/>
+        <w:t>as Depth First Search, Dijkstra</w:t>
+      </w:r>
       <w:r>
         <w:rPr>
           <w:rFonts w:ascii="Times New Roman" w:hAnsi="Times New Roman" w:cs="Times New Roman"/>
@@ -2388,48 +2372,13 @@
         <w:rPr>
           <w:rFonts w:ascii="Times New Roman" w:hAnsi="Times New Roman" w:cs="Times New Roman"/>
         </w:rPr>
-        <w:t xml:space="preserve"> is set of all adjacent nodes of node N. Then to use the </w:t>
-      </w:r>
-      <w:r>
-        <w:rPr>
-          <w:rFonts w:ascii="Times New Roman" w:hAnsi="Times New Roman" w:cs="Times New Roman"/>
-          <w:i/>
-        </w:rPr>
-        <w:t>combinatorial</w:t>
-      </w:r>
-      <w:r>
-        <w:rPr>
-          <w:rFonts w:ascii="Times New Roman" w:hAnsi="Times New Roman" w:cs="Times New Roman"/>
-        </w:rPr>
-        <w:t xml:space="preserve"> algorithm to get the final result. Using same idea for shortest path from node N to N (</w:t>
-      </w:r>
-      <w:proofErr w:type="spellStart"/>
-      <w:r>
-        <w:rPr>
-          <w:rFonts w:ascii="Times New Roman" w:hAnsi="Times New Roman" w:cs="Times New Roman"/>
-          <w:i/>
-        </w:rPr>
-        <w:t>Dijkstra</w:t>
-      </w:r>
-      <w:proofErr w:type="spellEnd"/>
-      <w:r>
-        <w:rPr>
-          <w:rFonts w:ascii="Times New Roman" w:hAnsi="Times New Roman" w:cs="Times New Roman"/>
-        </w:rPr>
-        <w:t xml:space="preserve"> and </w:t>
-      </w:r>
-      <w:r>
-        <w:rPr>
-          <w:rFonts w:ascii="Times New Roman" w:hAnsi="Times New Roman" w:cs="Times New Roman"/>
-          <w:i/>
-        </w:rPr>
-        <w:t>combinatorial</w:t>
-      </w:r>
-      <w:r>
-        <w:rPr>
-          <w:rFonts w:ascii="Times New Roman" w:hAnsi="Times New Roman" w:cs="Times New Roman"/>
-        </w:rPr>
-        <w:t xml:space="preserve"> algorithm).</w:t>
+        <w:t xml:space="preserve"> is set of all adjacent nodes of node N.</w:t>
+      </w:r>
+      <w:r>
+        <w:rPr>
+          <w:rFonts w:ascii="Times New Roman" w:hAnsi="Times New Roman" w:cs="Times New Roman"/>
+        </w:rPr>
+        <w:t xml:space="preserve"> </w:t>
       </w:r>
     </w:p>
     <w:p>
@@ -2447,14 +2396,117 @@
         <w:rPr>
           <w:rFonts w:ascii="Times New Roman" w:hAnsi="Times New Roman" w:cs="Times New Roman"/>
         </w:rPr>
-        <w:t xml:space="preserve">For question 6, 7, 10: to use </w:t>
+        <w:t>To</w:t>
+      </w:r>
+      <w:r>
+        <w:rPr>
+          <w:rFonts w:ascii="Times New Roman" w:hAnsi="Times New Roman" w:cs="Times New Roman"/>
+        </w:rPr>
+        <w:t xml:space="preserve"> </w:t>
+      </w:r>
+      <w:r>
+        <w:rPr>
+          <w:rFonts w:ascii="Times New Roman" w:hAnsi="Times New Roman" w:cs="Times New Roman"/>
+        </w:rPr>
+        <w:t>find all routes from node N to N (N is any node in graph</w:t>
+      </w:r>
+      <w:r>
+        <w:rPr>
+          <w:rFonts w:ascii="Times New Roman" w:hAnsi="Times New Roman" w:cs="Times New Roman"/>
+        </w:rPr>
+        <w:t xml:space="preserve">) that the routes are allowed repeatedly, firstly we </w:t>
+      </w:r>
+      <w:r>
+        <w:rPr>
+          <w:rFonts w:ascii="Times New Roman" w:hAnsi="Times New Roman" w:cs="Times New Roman"/>
+        </w:rPr>
+        <w:t>find all routes from node N to N</w:t>
+      </w:r>
+      <w:r>
+        <w:rPr>
+          <w:rFonts w:ascii="Times New Roman" w:hAnsi="Times New Roman" w:cs="Times New Roman"/>
+        </w:rPr>
+        <w:t xml:space="preserve"> without repeatedly </w:t>
+      </w:r>
+      <w:r>
+        <w:rPr>
+          <w:rFonts w:ascii="Times New Roman" w:hAnsi="Times New Roman" w:cs="Times New Roman"/>
+        </w:rPr>
+        <w:t xml:space="preserve">as the above step </w:t>
+      </w:r>
+      <w:r>
+        <w:rPr>
+          <w:rFonts w:ascii="Times New Roman" w:hAnsi="Times New Roman" w:cs="Times New Roman"/>
+        </w:rPr>
+        <w:t xml:space="preserve">and then </w:t>
+      </w:r>
+      <w:r>
+        <w:rPr>
+          <w:rFonts w:ascii="Times New Roman" w:hAnsi="Times New Roman" w:cs="Times New Roman"/>
+        </w:rPr>
+        <w:t>do a</w:t>
+      </w:r>
+      <w:r>
+        <w:rPr>
+          <w:rFonts w:ascii="Times New Roman" w:hAnsi="Times New Roman" w:cs="Times New Roman"/>
+        </w:rPr>
+        <w:t xml:space="preserve"> co</w:t>
+      </w:r>
+      <w:r>
+        <w:rPr>
+          <w:rFonts w:ascii="Times New Roman" w:hAnsi="Times New Roman" w:cs="Times New Roman"/>
+        </w:rPr>
+        <w:t>mbination</w:t>
+      </w:r>
+      <w:r>
+        <w:rPr>
+          <w:rFonts w:ascii="Times New Roman" w:hAnsi="Times New Roman" w:cs="Times New Roman"/>
+        </w:rPr>
+        <w:t xml:space="preserve"> </w:t>
+      </w:r>
+      <w:r>
+        <w:rPr>
+          <w:rFonts w:ascii="Times New Roman" w:hAnsi="Times New Roman" w:cs="Times New Roman"/>
+        </w:rPr>
+        <w:t xml:space="preserve">of </w:t>
+      </w:r>
+      <w:r>
+        <w:rPr>
+          <w:rFonts w:ascii="Times New Roman" w:hAnsi="Times New Roman" w:cs="Times New Roman"/>
+        </w:rPr>
+        <w:t>these found routes by using</w:t>
+      </w:r>
+      <w:r>
+        <w:rPr>
+          <w:rFonts w:ascii="Times New Roman" w:hAnsi="Times New Roman" w:cs="Times New Roman"/>
+        </w:rPr>
+        <w:t xml:space="preserve"> </w:t>
+      </w:r>
+      <w:r>
+        <w:rPr>
+          <w:rFonts w:ascii="Times New Roman" w:hAnsi="Times New Roman" w:cs="Times New Roman"/>
+        </w:rPr>
+        <w:t xml:space="preserve">the </w:t>
       </w:r>
       <w:r>
         <w:rPr>
           <w:rFonts w:ascii="Times New Roman" w:hAnsi="Times New Roman" w:cs="Times New Roman"/>
           <w:i/>
         </w:rPr>
-        <w:t>depth first search</w:t>
+        <w:t>combinatorial</w:t>
+      </w:r>
+      <w:r>
+        <w:rPr>
+          <w:rFonts w:ascii="Times New Roman" w:hAnsi="Times New Roman" w:cs="Times New Roman"/>
+        </w:rPr>
+        <w:t xml:space="preserve"> algorithm to get the final result. Using same idea for shortest path from node N to N (</w:t>
+      </w:r>
+      <w:r>
+        <w:rPr>
+          <w:rFonts w:ascii="Times New Roman" w:hAnsi="Times New Roman" w:cs="Times New Roman"/>
+          <w:i/>
+        </w:rPr>
+        <w:t>Dijkstra</w:t>
       </w:r>
       <w:r>
         <w:rPr>
@@ -2473,8 +2525,10 @@
         <w:rPr>
           <w:rFonts w:ascii="Times New Roman" w:hAnsi="Times New Roman" w:cs="Times New Roman"/>
         </w:rPr>
-        <w:t xml:space="preserve"> algorithm for calculation.</w:t>
-      </w:r>
+        <w:t xml:space="preserve"> algorithm).</w:t>
+      </w:r>
+      <w:bookmarkStart w:id="0" w:name="_GoBack"/>
+      <w:bookmarkEnd w:id="0"/>
     </w:p>
     <w:p>
       <w:pPr>
@@ -2491,9 +2545,52 @@
         <w:rPr>
           <w:rFonts w:ascii="Times New Roman" w:hAnsi="Times New Roman" w:cs="Times New Roman"/>
         </w:rPr>
+        <w:t xml:space="preserve">For question 6, 7, 10: to use </w:t>
+      </w:r>
+      <w:r>
+        <w:rPr>
+          <w:rFonts w:ascii="Times New Roman" w:hAnsi="Times New Roman" w:cs="Times New Roman"/>
+          <w:i/>
+        </w:rPr>
+        <w:t>depth first search</w:t>
+      </w:r>
+      <w:r>
+        <w:rPr>
+          <w:rFonts w:ascii="Times New Roman" w:hAnsi="Times New Roman" w:cs="Times New Roman"/>
+        </w:rPr>
+        <w:t xml:space="preserve"> and </w:t>
+      </w:r>
+      <w:r>
+        <w:rPr>
+          <w:rFonts w:ascii="Times New Roman" w:hAnsi="Times New Roman" w:cs="Times New Roman"/>
+          <w:i/>
+        </w:rPr>
+        <w:t>combinatorial</w:t>
+      </w:r>
+      <w:r>
+        <w:rPr>
+          <w:rFonts w:ascii="Times New Roman" w:hAnsi="Times New Roman" w:cs="Times New Roman"/>
+        </w:rPr>
+        <w:t xml:space="preserve"> algorithm for calculation.</w:t>
+      </w:r>
+    </w:p>
+    <w:p>
+      <w:pPr>
+        <w:pStyle w:val="ListParagraph"/>
+        <w:numPr>
+          <w:ilvl w:val="0"/>
+          <w:numId w:val="3"/>
+        </w:numPr>
+        <w:rPr>
+          <w:rFonts w:ascii="Times New Roman" w:hAnsi="Times New Roman" w:cs="Times New Roman"/>
+        </w:rPr>
+      </w:pPr>
+      <w:r>
+        <w:rPr>
+          <w:rFonts w:ascii="Times New Roman" w:hAnsi="Times New Roman" w:cs="Times New Roman"/>
+        </w:rPr>
         <w:t xml:space="preserve">For question 8, 9: to use </w:t>
       </w:r>
-      <w:proofErr w:type="spellStart"/>
       <w:r>
         <w:rPr>
           <w:rFonts w:ascii="Times New Roman" w:hAnsi="Times New Roman" w:cs="Times New Roman"/>
@@ -2501,7 +2598,6 @@
         </w:rPr>
         <w:t>Dijkstra</w:t>
       </w:r>
-      <w:proofErr w:type="spellEnd"/>
       <w:r>
         <w:rPr>
           <w:rFonts w:ascii="Times New Roman" w:hAnsi="Times New Roman" w:cs="Times New Roman"/>

</xml_diff>